<commit_message>
Seguindo a 2ª etapa do projeto e as mudanças nos requisitos, fiz alterações na documentação e no laudo e modificações nas telas deixando tudo mais focado a essa etapa que será a conversão e povas.
</commit_message>
<xml_diff>
--- a/sistema-acessidoc/Documentacao/DocumentosTecnicos/Documento de desenvolvimento do AcessiDoc v2.2.docx
+++ b/sistema-acessidoc/Documentacao/DocumentosTecnicos/Documento de desenvolvimento do AcessiDoc v2.2.docx
@@ -2200,7 +2200,87 @@
           <w:sz w:val="24"/>
           <w:szCs w:val="24"/>
         </w:rPr>
-        <w:t>O Centro de Apoio Pedagógico e Atendimento às Pessoas com Deficiência Visual (CAP) é responsável por produzir conhecimento, capacitar profissionais e assessorar os serviços na educação especial relacionados à cegueira e à baixa visão. Além disso, o CAP analisa processos de implantação de serviços especializados na área da deficiência visual, acompanha os indivíduos atendidos e produz livros didáticos acessíveis. O sistema ajudará os profissionais no processo de adaptação de provas e livros didáticos que serão enviados às instituições acadêmicas e utilizados pelos estudantes com deficiência visual.</w:t>
+        <w:t>O Centro de Apoio Pedagógico e Atendimento às Pessoas com Deficiência Visual (CAP) é responsável por produzir conhecimento, capacitar profissionais e assessorar os serviços na educação especial relacionados à cegueira e à baixa visão. Além disso, o CAP analisa processos de implantação de serviços especializados na área d</w:t>
+      </w:r>
+      <w:r>
+        <w:rPr>
+          <w:rFonts w:ascii="Times New Roman" w:hAnsi="Times New Roman" w:cs="Times New Roman"/>
+          <w:b w:val="0"/>
+          <w:color w:val="0F0D29" w:themeColor="text1"/>
+          <w:sz w:val="24"/>
+          <w:szCs w:val="24"/>
+        </w:rPr>
+        <w:t xml:space="preserve">a baixa visão </w:t>
+      </w:r>
+      <w:r>
+        <w:rPr>
+          <w:rFonts w:ascii="Times New Roman" w:hAnsi="Times New Roman" w:cs="Times New Roman"/>
+          <w:b w:val="0"/>
+          <w:color w:val="0F0D29" w:themeColor="text1"/>
+          <w:sz w:val="24"/>
+          <w:szCs w:val="24"/>
+        </w:rPr>
+        <w:t>e produz livros</w:t>
+      </w:r>
+      <w:r>
+        <w:rPr>
+          <w:rFonts w:ascii="Times New Roman" w:hAnsi="Times New Roman" w:cs="Times New Roman"/>
+          <w:b w:val="0"/>
+          <w:color w:val="0F0D29" w:themeColor="text1"/>
+          <w:sz w:val="24"/>
+          <w:szCs w:val="24"/>
+        </w:rPr>
+        <w:t xml:space="preserve"> e provas</w:t>
+      </w:r>
+      <w:r>
+        <w:rPr>
+          <w:rFonts w:ascii="Times New Roman" w:hAnsi="Times New Roman" w:cs="Times New Roman"/>
+          <w:b w:val="0"/>
+          <w:color w:val="0F0D29" w:themeColor="text1"/>
+          <w:sz w:val="24"/>
+          <w:szCs w:val="24"/>
+        </w:rPr>
+        <w:t xml:space="preserve"> acessíveis. O sistema ajudará os profissionais no processo de adaptação de provas que serão enviados às instituições </w:t>
+      </w:r>
+      <w:r>
+        <w:rPr>
+          <w:rFonts w:ascii="Times New Roman" w:hAnsi="Times New Roman" w:cs="Times New Roman"/>
+          <w:b w:val="0"/>
+          <w:color w:val="0F0D29" w:themeColor="text1"/>
+          <w:sz w:val="24"/>
+          <w:szCs w:val="24"/>
+        </w:rPr>
+        <w:t>educacionais</w:t>
+      </w:r>
+      <w:r>
+        <w:rPr>
+          <w:rFonts w:ascii="Times New Roman" w:hAnsi="Times New Roman" w:cs="Times New Roman"/>
+          <w:b w:val="0"/>
+          <w:color w:val="0F0D29" w:themeColor="text1"/>
+          <w:sz w:val="24"/>
+          <w:szCs w:val="24"/>
+        </w:rPr>
+        <w:t xml:space="preserve"> e</w:t>
+      </w:r>
+      <w:r>
+        <w:rPr>
+          <w:rFonts w:ascii="Times New Roman" w:hAnsi="Times New Roman" w:cs="Times New Roman"/>
+          <w:b w:val="0"/>
+          <w:color w:val="0F0D29" w:themeColor="text1"/>
+          <w:sz w:val="24"/>
+          <w:szCs w:val="24"/>
+        </w:rPr>
+        <w:t xml:space="preserve"> serão</w:t>
+      </w:r>
+      <w:r>
+        <w:rPr>
+          <w:rFonts w:ascii="Times New Roman" w:hAnsi="Times New Roman" w:cs="Times New Roman"/>
+          <w:b w:val="0"/>
+          <w:color w:val="0F0D29" w:themeColor="text1"/>
+          <w:sz w:val="24"/>
+          <w:szCs w:val="24"/>
+        </w:rPr>
+        <w:t xml:space="preserve"> utilizados pelos estudantes.</w:t>
       </w:r>
     </w:p>
     <w:p>
@@ -2331,9 +2411,18 @@
           <w:sz w:val="24"/>
           <w:szCs w:val="24"/>
         </w:rPr>
-        <w:t>Tabela 2.1 - Descrição tabular do caso de uso “formatar documento”.</w:t>
+        <w:t xml:space="preserve">Tabela 2.1 - Descrição tabular do </w:t>
       </w:r>
       <w:bookmarkEnd w:id="3"/>
+      <w:r>
+        <w:rPr>
+          <w:rFonts w:ascii="Times New Roman" w:hAnsi="Times New Roman" w:cs="Times New Roman"/>
+          <w:color w:val="auto"/>
+          <w:sz w:val="24"/>
+          <w:szCs w:val="24"/>
+        </w:rPr>
+        <w:t>Sistema AcessiDoc.</w:t>
+      </w:r>
     </w:p>
     <w:tbl>
       <w:tblPr>
@@ -2559,19 +2648,7 @@
                 <w:sz w:val="24"/>
                 <w:szCs w:val="24"/>
               </w:rPr>
-              <w:t xml:space="preserve">Prova ou um livro, os formatos aceitos serão PDF e DOC. Nos documentos também conteriam imagens </w:t>
-            </w:r>
-            <w:r>
-              <w:rPr>
-                <w:rFonts w:ascii="Times New Roman" w:hAnsi="Times New Roman" w:cs="Times New Roman"/>
-                <w:b w:val="0"/>
-                <w:bCs/>
-                <w:color w:val="0F0D29" w:themeColor="text1"/>
-                <w:sz w:val="24"/>
-                <w:szCs w:val="24"/>
-              </w:rPr>
-              <w:lastRenderedPageBreak/>
-              <w:t xml:space="preserve">que precisam ser ajustadas conforme às regras dos textos. </w:t>
+              <w:t xml:space="preserve">Prova ou um livro, os formatos aceitos serão PDF e DOC. Nos documentos também conteriam imagens que precisam ser ajustadas conforme às regras dos textos. </w:t>
             </w:r>
           </w:p>
         </w:tc>
@@ -2795,141 +2872,6 @@
     <w:p>
       <w:pPr>
         <w:spacing w:line="360" w:lineRule="auto"/>
-        <w:ind w:firstLine="1702"/>
-        <w:jc w:val="center"/>
-        <w:rPr>
-          <w:b w:val="0"/>
-          <w:color w:val="0F0D29" w:themeColor="text1"/>
-        </w:rPr>
-      </w:pPr>
-    </w:p>
-    <w:p>
-      <w:pPr>
-        <w:pStyle w:val="Contedo"/>
-      </w:pPr>
-      <w:r>
-        <w:t xml:space="preserve"> </w:t>
-      </w:r>
-    </w:p>
-    <w:p>
-      <w:pPr>
-        <w:pStyle w:val="Contedo"/>
-        <w:jc w:val="center"/>
-        <w:rPr>
-          <w:rFonts w:ascii="Times New Roman" w:eastAsia="Times New Roman" w:hAnsi="Times New Roman" w:cs="Times New Roman"/>
-          <w:color w:val="auto"/>
-          <w:sz w:val="24"/>
-          <w:szCs w:val="24"/>
-        </w:rPr>
-      </w:pPr>
-      <w:bookmarkStart w:id="4" w:name="_Toc1310475500"/>
-      <w:r>
-        <w:rPr>
-          <w:rFonts w:ascii="Times New Roman" w:eastAsia="Times New Roman" w:hAnsi="Times New Roman" w:cs="Times New Roman"/>
-          <w:color w:val="auto"/>
-          <w:sz w:val="24"/>
-          <w:szCs w:val="24"/>
-        </w:rPr>
-        <w:t>Figura 2.2 - Caso de uso formatar documento</w:t>
-      </w:r>
-      <w:bookmarkEnd w:id="4"/>
-    </w:p>
-    <w:p>
-      <w:pPr>
-        <w:spacing w:line="240" w:lineRule="auto"/>
-        <w:jc w:val="center"/>
-        <w:rPr>
-          <w:b w:val="0"/>
-          <w:color w:val="0F0D29" w:themeColor="text1"/>
-        </w:rPr>
-      </w:pPr>
-      <w:r>
-        <w:rPr>
-          <w:noProof/>
-        </w:rPr>
-        <w:drawing>
-          <wp:inline distT="0" distB="0" distL="0" distR="0" wp14:anchorId="33E4DDB5" wp14:editId="6E1A3C12">
-            <wp:extent cx="4451765" cy="3778602"/>
-            <wp:effectExtent l="3175" t="3175" r="3175" b="3175"/>
-            <wp:docPr id="558231904" name="image5.png" descr="Diagrama&#10;&#10;Descrição gerada automaticamente"/>
-            <wp:cNvGraphicFramePr>
-              <a:graphicFrameLocks xmlns:a="http://schemas.openxmlformats.org/drawingml/2006/main"/>
-            </wp:cNvGraphicFramePr>
-            <a:graphic xmlns:a="http://schemas.openxmlformats.org/drawingml/2006/main">
-              <a:graphicData uri="http://schemas.openxmlformats.org/drawingml/2006/picture">
-                <pic:pic xmlns:pic="http://schemas.openxmlformats.org/drawingml/2006/picture">
-                  <pic:nvPicPr>
-                    <pic:cNvPr id="558231904" name="image5.png" descr="Diagrama&#10;&#10;Descrição gerada automaticamente"/>
-                    <pic:cNvPicPr/>
-                  </pic:nvPicPr>
-                  <pic:blipFill>
-                    <a:blip r:embed="rId12">
-                      <a:extLst>
-                        <a:ext uri="{28A0092B-C50C-407E-A947-70E740481C1C}">
-                          <a14:useLocalDpi xmlns:a14="http://schemas.microsoft.com/office/drawing/2010/main" val="0"/>
-                        </a:ext>
-                      </a:extLst>
-                    </a:blip>
-                    <a:stretch>
-                      <a:fillRect/>
-                    </a:stretch>
-                  </pic:blipFill>
-                  <pic:spPr>
-                    <a:xfrm>
-                      <a:off x="0" y="0"/>
-                      <a:ext cx="4451765" cy="3778602"/>
-                    </a:xfrm>
-                    <a:prstGeom prst="rect">
-                      <a:avLst/>
-                    </a:prstGeom>
-                    <a:ln w="3175">
-                      <a:solidFill>
-                        <a:schemeClr val="tx1"/>
-                      </a:solidFill>
-                      <a:prstDash val="solid"/>
-                    </a:ln>
-                  </pic:spPr>
-                </pic:pic>
-              </a:graphicData>
-            </a:graphic>
-          </wp:inline>
-        </w:drawing>
-      </w:r>
-    </w:p>
-    <w:p>
-      <w:pPr>
-        <w:spacing w:line="360" w:lineRule="auto"/>
-        <w:jc w:val="center"/>
-        <w:rPr>
-          <w:bCs/>
-          <w:color w:val="002060"/>
-          <w:sz w:val="24"/>
-          <w:szCs w:val="24"/>
-        </w:rPr>
-      </w:pPr>
-      <w:r>
-        <w:rPr>
-          <w:rFonts w:ascii="Times New Roman" w:hAnsi="Times New Roman" w:cs="Times New Roman"/>
-          <w:b w:val="0"/>
-          <w:color w:val="0F0D29" w:themeColor="text1"/>
-          <w:sz w:val="24"/>
-          <w:szCs w:val="24"/>
-        </w:rPr>
-        <w:t>Fonte: Leal, 2023</w:t>
-      </w:r>
-      <w:r>
-        <w:rPr>
-          <w:bCs/>
-          <w:color w:val="002060"/>
-          <w:sz w:val="24"/>
-          <w:szCs w:val="24"/>
-        </w:rPr>
-        <w:t xml:space="preserve">  </w:t>
-      </w:r>
-    </w:p>
-    <w:p>
-      <w:pPr>
-        <w:spacing w:line="360" w:lineRule="auto"/>
         <w:jc w:val="center"/>
         <w:rPr>
           <w:bCs/>
@@ -2954,8 +2896,8 @@
           <w:szCs w:val="28"/>
         </w:rPr>
       </w:pPr>
-      <w:bookmarkStart w:id="5" w:name="_Toc1388548963"/>
-      <w:bookmarkStart w:id="6" w:name="_Toc152402149"/>
+      <w:bookmarkStart w:id="4" w:name="_Toc1388548963"/>
+      <w:bookmarkStart w:id="5" w:name="_Toc152402149"/>
       <w:r>
         <w:rPr>
           <w:rFonts w:ascii="Times New Roman" w:eastAsia="Times New Roman" w:hAnsi="Times New Roman" w:cs="Times New Roman"/>
@@ -2976,8 +2918,8 @@
         </w:rPr>
         <w:t>REQUISITOS</w:t>
       </w:r>
+      <w:bookmarkEnd w:id="4"/>
       <w:bookmarkEnd w:id="5"/>
-      <w:bookmarkEnd w:id="6"/>
       <w:r>
         <w:rPr>
           <w:rFonts w:ascii="Times New Roman" w:eastAsia="Times New Roman" w:hAnsi="Times New Roman" w:cs="Times New Roman"/>
@@ -3016,7 +2958,6 @@
           <w:b w:val="0"/>
           <w:color w:val="0F0D29" w:themeColor="text1"/>
         </w:rPr>
-        <w:lastRenderedPageBreak/>
         <w:t xml:space="preserve">    </w:t>
       </w:r>
       <w:r>
@@ -3052,7 +2993,7 @@
           <w:szCs w:val="24"/>
         </w:rPr>
       </w:pPr>
-      <w:bookmarkStart w:id="7" w:name="_Toc1816734043"/>
+      <w:bookmarkStart w:id="6" w:name="_Toc1816734043"/>
       <w:r>
         <w:rPr>
           <w:rFonts w:ascii="Times New Roman" w:hAnsi="Times New Roman" w:cs="Times New Roman"/>
@@ -3062,7 +3003,7 @@
         </w:rPr>
         <w:t>Figura 3.1 – Processo de Levantamento de Requisitos</w:t>
       </w:r>
-      <w:bookmarkEnd w:id="7"/>
+      <w:bookmarkEnd w:id="6"/>
     </w:p>
     <w:p>
       <w:pPr>
@@ -3093,7 +3034,7 @@
                     <pic:cNvPicPr/>
                   </pic:nvPicPr>
                   <pic:blipFill>
-                    <a:blip r:embed="rId13">
+                    <a:blip r:embed="rId12">
                       <a:extLst>
                         <a:ext uri="{28A0092B-C50C-407E-A947-70E740481C1C}">
                           <a14:useLocalDpi xmlns:a14="http://schemas.microsoft.com/office/drawing/2010/main" val="0"/>
@@ -3159,8 +3100,8 @@
           <w:bCs/>
         </w:rPr>
       </w:pPr>
-      <w:bookmarkStart w:id="8" w:name="_Toc1376253823"/>
-      <w:bookmarkStart w:id="9" w:name="_Toc152402150"/>
+      <w:bookmarkStart w:id="7" w:name="_Toc1376253823"/>
+      <w:bookmarkStart w:id="8" w:name="_Toc152402150"/>
       <w:r>
         <w:rPr>
           <w:rFonts w:ascii="Times New Roman" w:eastAsia="Times New Roman" w:hAnsi="Times New Roman" w:cs="Times New Roman"/>
@@ -3171,8 +3112,8 @@
         </w:rPr>
         <w:t>3.2 Requisitos Funcionais</w:t>
       </w:r>
+      <w:bookmarkEnd w:id="7"/>
       <w:bookmarkEnd w:id="8"/>
-      <w:bookmarkEnd w:id="9"/>
       <w:r>
         <w:rPr>
           <w:rFonts w:ascii="Times New Roman" w:eastAsia="Times New Roman" w:hAnsi="Times New Roman" w:cs="Times New Roman"/>
@@ -3601,7 +3542,6 @@
                 <w:bCs/>
                 <w:color w:val="0F0D29" w:themeColor="text1"/>
               </w:rPr>
-              <w:lastRenderedPageBreak/>
               <w:t xml:space="preserve">Disponibilizar documento para a visualização; </w:t>
             </w:r>
           </w:p>
@@ -3680,7 +3620,6 @@
                 <w:sz w:val="24"/>
                 <w:szCs w:val="24"/>
               </w:rPr>
-              <w:lastRenderedPageBreak/>
               <w:t>S</w:t>
             </w:r>
             <w:r>
@@ -4527,6 +4466,7 @@
                 <w:sz w:val="24"/>
                 <w:szCs w:val="24"/>
               </w:rPr>
+              <w:lastRenderedPageBreak/>
               <w:t xml:space="preserve">Operações Executadas </w:t>
             </w:r>
           </w:p>
@@ -4946,7 +4886,6 @@
                 <w:sz w:val="24"/>
                 <w:szCs w:val="24"/>
               </w:rPr>
-              <w:lastRenderedPageBreak/>
               <w:t xml:space="preserve">Operações Executadas </w:t>
             </w:r>
           </w:p>
@@ -5715,6 +5654,7 @@
                 <w:sz w:val="24"/>
                 <w:szCs w:val="24"/>
               </w:rPr>
+              <w:lastRenderedPageBreak/>
               <w:t>Operações Executadas</w:t>
             </w:r>
           </w:p>
@@ -6133,7 +6073,6 @@
                 <w:sz w:val="24"/>
                 <w:szCs w:val="24"/>
               </w:rPr>
-              <w:lastRenderedPageBreak/>
               <w:t>Operações Executadas</w:t>
             </w:r>
           </w:p>
@@ -6379,7 +6318,7 @@
       <w:pPr>
         <w:ind w:left="2160" w:firstLine="720"/>
       </w:pPr>
-      <w:bookmarkStart w:id="10" w:name="_Toc664546155"/>
+      <w:bookmarkStart w:id="9" w:name="_Toc664546155"/>
     </w:p>
     <w:p>
       <w:pPr>
@@ -6393,7 +6332,7 @@
           <w:szCs w:val="24"/>
         </w:rPr>
       </w:pPr>
-      <w:bookmarkStart w:id="11" w:name="_Toc152402151"/>
+      <w:bookmarkStart w:id="10" w:name="_Toc152402151"/>
       <w:r>
         <w:rPr>
           <w:rFonts w:ascii="Times New Roman" w:hAnsi="Times New Roman" w:cs="Times New Roman"/>
@@ -6404,8 +6343,8 @@
         </w:rPr>
         <w:t>3.3 Requisitos Não Funcionais</w:t>
       </w:r>
+      <w:bookmarkEnd w:id="9"/>
       <w:bookmarkEnd w:id="10"/>
-      <w:bookmarkEnd w:id="11"/>
     </w:p>
     <w:tbl>
       <w:tblPr>
@@ -6509,6 +6448,7 @@
                 <w:sz w:val="24"/>
                 <w:szCs w:val="24"/>
               </w:rPr>
+              <w:lastRenderedPageBreak/>
               <w:t xml:space="preserve">Descrição </w:t>
             </w:r>
           </w:p>
@@ -6827,7 +6767,6 @@
                 <w:sz w:val="24"/>
                 <w:szCs w:val="24"/>
               </w:rPr>
-              <w:lastRenderedPageBreak/>
               <w:t>RNF002</w:t>
             </w:r>
           </w:p>
@@ -7351,6 +7290,7 @@
                 <w:sz w:val="24"/>
                 <w:szCs w:val="24"/>
               </w:rPr>
+              <w:lastRenderedPageBreak/>
               <w:t xml:space="preserve">Descrição </w:t>
             </w:r>
           </w:p>
@@ -7496,8 +7436,8 @@
           <w:szCs w:val="28"/>
         </w:rPr>
       </w:pPr>
-      <w:bookmarkStart w:id="12" w:name="_Toc300115284"/>
-      <w:bookmarkStart w:id="13" w:name="_Toc152402152"/>
+      <w:bookmarkStart w:id="11" w:name="_Toc300115284"/>
+      <w:bookmarkStart w:id="12" w:name="_Toc152402152"/>
       <w:r>
         <w:rPr>
           <w:rFonts w:ascii="Times New Roman" w:eastAsia="Times New Roman" w:hAnsi="Times New Roman" w:cs="Times New Roman"/>
@@ -7509,8 +7449,8 @@
         </w:rPr>
         <w:t>3.4 Requisitos do Sistema</w:t>
       </w:r>
+      <w:bookmarkEnd w:id="11"/>
       <w:bookmarkEnd w:id="12"/>
-      <w:bookmarkEnd w:id="13"/>
     </w:p>
     <w:p/>
     <w:p>
@@ -7703,7 +7643,7 @@
           <w:szCs w:val="24"/>
         </w:rPr>
       </w:pPr>
-      <w:bookmarkStart w:id="14" w:name="_Toc244394944"/>
+      <w:bookmarkStart w:id="13" w:name="_Toc244394944"/>
       <w:r>
         <w:rPr>
           <w:rFonts w:ascii="Times New Roman" w:hAnsi="Times New Roman" w:cs="Times New Roman"/>
@@ -7711,10 +7651,9 @@
           <w:sz w:val="24"/>
           <w:szCs w:val="24"/>
         </w:rPr>
-        <w:lastRenderedPageBreak/>
         <w:t>Figura 3.4.1 - Tecnologias utilizadas no desenvolvimento do software</w:t>
       </w:r>
-      <w:bookmarkEnd w:id="14"/>
+      <w:bookmarkEnd w:id="13"/>
     </w:p>
     <w:tbl>
       <w:tblPr>
@@ -7760,7 +7699,7 @@
         </w:tc>
         <w:tc>
           <w:tcPr>
-            <w:tcW w:w="2400" w:type="dxa"/>
+            <w:tcW w:w="2398" w:type="dxa"/>
           </w:tcPr>
           <w:p>
             <w:pPr>
@@ -7786,7 +7725,7 @@
         </w:tc>
         <w:tc>
           <w:tcPr>
-            <w:tcW w:w="4920" w:type="dxa"/>
+            <w:tcW w:w="4912" w:type="dxa"/>
           </w:tcPr>
           <w:p>
             <w:pPr>
@@ -7847,7 +7786,7 @@
         </w:tc>
         <w:tc>
           <w:tcPr>
-            <w:tcW w:w="2400" w:type="dxa"/>
+            <w:tcW w:w="2398" w:type="dxa"/>
           </w:tcPr>
           <w:p>
             <w:pPr>
@@ -7877,7 +7816,7 @@
         </w:tc>
         <w:tc>
           <w:tcPr>
-            <w:tcW w:w="4920" w:type="dxa"/>
+            <w:tcW w:w="4912" w:type="dxa"/>
           </w:tcPr>
           <w:p>
             <w:pPr>
@@ -7943,7 +7882,7 @@
         </w:tc>
         <w:tc>
           <w:tcPr>
-            <w:tcW w:w="2400" w:type="dxa"/>
+            <w:tcW w:w="2398" w:type="dxa"/>
           </w:tcPr>
           <w:p>
             <w:pPr>
@@ -7973,7 +7912,7 @@
         </w:tc>
         <w:tc>
           <w:tcPr>
-            <w:tcW w:w="4920" w:type="dxa"/>
+            <w:tcW w:w="4912" w:type="dxa"/>
           </w:tcPr>
           <w:p>
             <w:pPr>
@@ -7998,6 +7937,17 @@
                 <w:szCs w:val="24"/>
               </w:rPr>
               <w:t xml:space="preserve">Na arquitetura MVC (Model-View-Controller), o Javascript desempenhará o papel de renderizar conteúdo na camada de visualização, onde será usado para criar interfaces e interações ao usuário. </w:t>
+            </w:r>
+            <w:r>
+              <w:rPr>
+                <w:rFonts w:ascii="Times New Roman" w:hAnsi="Times New Roman" w:cs="Times New Roman"/>
+                <w:b w:val="0"/>
+                <w:bCs/>
+                <w:color w:val="0F0D29" w:themeColor="text1"/>
+                <w:sz w:val="24"/>
+                <w:szCs w:val="24"/>
+              </w:rPr>
+              <w:t>A linguagem também será utilizada para efetuar a formatação dos arquivos.</w:t>
             </w:r>
           </w:p>
         </w:tc>
@@ -8032,13 +7982,14 @@
                 <w:sz w:val="24"/>
                 <w:szCs w:val="24"/>
               </w:rPr>
+              <w:lastRenderedPageBreak/>
               <w:t xml:space="preserve"> </w:t>
             </w:r>
           </w:p>
         </w:tc>
         <w:tc>
           <w:tcPr>
-            <w:tcW w:w="2400" w:type="dxa"/>
+            <w:tcW w:w="2398" w:type="dxa"/>
           </w:tcPr>
           <w:p>
             <w:pPr>
@@ -8068,7 +8019,7 @@
         </w:tc>
         <w:tc>
           <w:tcPr>
-            <w:tcW w:w="4920" w:type="dxa"/>
+            <w:tcW w:w="4912" w:type="dxa"/>
           </w:tcPr>
           <w:p>
             <w:pPr>
@@ -8134,7 +8085,7 @@
         </w:tc>
         <w:tc>
           <w:tcPr>
-            <w:tcW w:w="2400" w:type="dxa"/>
+            <w:tcW w:w="2398" w:type="dxa"/>
           </w:tcPr>
           <w:p>
             <w:pPr>
@@ -8164,7 +8115,7 @@
         </w:tc>
         <w:tc>
           <w:tcPr>
-            <w:tcW w:w="4920" w:type="dxa"/>
+            <w:tcW w:w="4912" w:type="dxa"/>
           </w:tcPr>
           <w:p>
             <w:pPr>
@@ -8229,7 +8180,7 @@
         </w:tc>
         <w:tc>
           <w:tcPr>
-            <w:tcW w:w="2400" w:type="dxa"/>
+            <w:tcW w:w="2398" w:type="dxa"/>
           </w:tcPr>
           <w:p>
             <w:pPr>
@@ -8259,7 +8210,7 @@
         </w:tc>
         <w:tc>
           <w:tcPr>
-            <w:tcW w:w="4920" w:type="dxa"/>
+            <w:tcW w:w="4912" w:type="dxa"/>
           </w:tcPr>
           <w:p>
             <w:pPr>
@@ -8291,112 +8242,6 @@
       <w:tr>
         <w:trPr>
           <w:cnfStyle w:val="000000100000" w:firstRow="0" w:lastRow="0" w:firstColumn="0" w:lastColumn="0" w:oddVBand="0" w:evenVBand="0" w:oddHBand="1" w:evenHBand="0" w:firstRowFirstColumn="0" w:firstRowLastColumn="0" w:lastRowFirstColumn="0" w:lastRowLastColumn="0"/>
-          <w:trHeight w:val="886"/>
-        </w:trPr>
-        <w:tc>
-          <w:tcPr>
-            <w:tcW w:w="1755" w:type="dxa"/>
-          </w:tcPr>
-          <w:p>
-            <w:pPr>
-              <w:spacing w:line="360" w:lineRule="auto"/>
-              <w:jc w:val="both"/>
-              <w:rPr>
-                <w:rFonts w:ascii="Times New Roman" w:hAnsi="Times New Roman" w:cs="Times New Roman"/>
-                <w:b w:val="0"/>
-                <w:bCs/>
-                <w:color w:val="0F0D29" w:themeColor="text1"/>
-                <w:sz w:val="24"/>
-                <w:szCs w:val="24"/>
-              </w:rPr>
-            </w:pPr>
-            <w:r>
-              <w:rPr>
-                <w:rFonts w:ascii="Times New Roman" w:hAnsi="Times New Roman" w:cs="Times New Roman"/>
-                <w:b w:val="0"/>
-                <w:bCs/>
-                <w:color w:val="0F0D29" w:themeColor="text1"/>
-                <w:sz w:val="24"/>
-                <w:szCs w:val="24"/>
-              </w:rPr>
-              <w:t xml:space="preserve"> </w:t>
-            </w:r>
-          </w:p>
-        </w:tc>
-        <w:tc>
-          <w:tcPr>
-            <w:tcW w:w="2400" w:type="dxa"/>
-          </w:tcPr>
-          <w:p>
-            <w:pPr>
-              <w:spacing w:line="360" w:lineRule="auto"/>
-              <w:jc w:val="both"/>
-              <w:rPr>
-                <w:rFonts w:ascii="Times New Roman" w:hAnsi="Times New Roman" w:cs="Times New Roman"/>
-                <w:b w:val="0"/>
-                <w:bCs/>
-                <w:color w:val="0F0D29" w:themeColor="text1"/>
-                <w:sz w:val="24"/>
-                <w:szCs w:val="24"/>
-              </w:rPr>
-            </w:pPr>
-            <w:r>
-              <w:rPr>
-                <w:rFonts w:ascii="Times New Roman" w:hAnsi="Times New Roman" w:cs="Times New Roman"/>
-                <w:b w:val="0"/>
-                <w:bCs/>
-                <w:color w:val="0F0D29" w:themeColor="text1"/>
-                <w:sz w:val="24"/>
-                <w:szCs w:val="24"/>
-              </w:rPr>
-              <w:t>Aspose</w:t>
-            </w:r>
-            <w:r>
-              <w:rPr>
-                <w:rFonts w:ascii="Times New Roman" w:hAnsi="Times New Roman" w:cs="Times New Roman"/>
-                <w:b w:val="0"/>
-                <w:bCs/>
-                <w:color w:val="0F0D29" w:themeColor="text1"/>
-                <w:sz w:val="24"/>
-                <w:szCs w:val="24"/>
-              </w:rPr>
-              <w:t xml:space="preserve"> </w:t>
-            </w:r>
-          </w:p>
-        </w:tc>
-        <w:tc>
-          <w:tcPr>
-            <w:tcW w:w="4920" w:type="dxa"/>
-          </w:tcPr>
-          <w:p>
-            <w:pPr>
-              <w:spacing w:line="360" w:lineRule="auto"/>
-              <w:jc w:val="both"/>
-              <w:rPr>
-                <w:rFonts w:ascii="Times New Roman" w:hAnsi="Times New Roman" w:cs="Times New Roman"/>
-                <w:b w:val="0"/>
-                <w:bCs/>
-                <w:color w:val="0F0D29" w:themeColor="text1"/>
-                <w:sz w:val="24"/>
-                <w:szCs w:val="24"/>
-              </w:rPr>
-            </w:pPr>
-            <w:r>
-              <w:rPr>
-                <w:rFonts w:ascii="Times New Roman" w:hAnsi="Times New Roman" w:cs="Times New Roman"/>
-                <w:b w:val="0"/>
-                <w:bCs/>
-                <w:color w:val="0F0D29" w:themeColor="text1"/>
-                <w:sz w:val="24"/>
-                <w:szCs w:val="24"/>
-              </w:rPr>
-              <w:t xml:space="preserve">Permite manipular e converter documentos, será usado para leitura, escrita e formatações no texto. </w:t>
-            </w:r>
-          </w:p>
-        </w:tc>
-      </w:tr>
-      <w:tr>
-        <w:trPr>
           <w:trHeight w:val="1894"/>
         </w:trPr>
         <w:tc>
@@ -8421,14 +8266,13 @@
                 <w:bCs/>
                 <w:color w:val="0F0D29" w:themeColor="text1"/>
               </w:rPr>
-              <w:lastRenderedPageBreak/>
               <w:t xml:space="preserve"> </w:t>
             </w:r>
           </w:p>
         </w:tc>
         <w:tc>
           <w:tcPr>
-            <w:tcW w:w="2400" w:type="dxa"/>
+            <w:tcW w:w="2398" w:type="dxa"/>
           </w:tcPr>
           <w:p>
             <w:pPr>
@@ -8458,7 +8302,7 @@
         </w:tc>
         <w:tc>
           <w:tcPr>
-            <w:tcW w:w="4920" w:type="dxa"/>
+            <w:tcW w:w="4912" w:type="dxa"/>
           </w:tcPr>
           <w:p>
             <w:pPr>
@@ -8508,98 +8352,6 @@
                 <w:szCs w:val="24"/>
               </w:rPr>
               <w:t xml:space="preserve">Ajustes de Contraste, Brilho e Nitidez: Pode-se aplicar ajustes de contraste, brilho e nitidez para melhorar a qualidade da imagem ampliada. </w:t>
-            </w:r>
-          </w:p>
-        </w:tc>
-      </w:tr>
-      <w:tr>
-        <w:trPr>
-          <w:cnfStyle w:val="000000100000" w:firstRow="0" w:lastRow="0" w:firstColumn="0" w:lastColumn="0" w:oddVBand="0" w:evenVBand="0" w:oddHBand="1" w:evenHBand="0" w:firstRowFirstColumn="0" w:firstRowLastColumn="0" w:lastRowFirstColumn="0" w:lastRowLastColumn="0"/>
-          <w:trHeight w:val="886"/>
-        </w:trPr>
-        <w:tc>
-          <w:tcPr>
-            <w:tcW w:w="1755" w:type="dxa"/>
-          </w:tcPr>
-          <w:p>
-            <w:pPr>
-              <w:spacing w:line="360" w:lineRule="auto"/>
-              <w:rPr>
-                <w:rFonts w:ascii="Times New Roman" w:hAnsi="Times New Roman" w:cs="Times New Roman"/>
-                <w:b w:val="0"/>
-                <w:bCs/>
-                <w:color w:val="0F0D29" w:themeColor="text1"/>
-              </w:rPr>
-            </w:pPr>
-          </w:p>
-        </w:tc>
-        <w:tc>
-          <w:tcPr>
-            <w:tcW w:w="2400" w:type="dxa"/>
-          </w:tcPr>
-          <w:p>
-            <w:pPr>
-              <w:spacing w:line="360" w:lineRule="auto"/>
-              <w:rPr>
-                <w:rFonts w:ascii="Times New Roman" w:hAnsi="Times New Roman" w:cs="Times New Roman"/>
-                <w:b w:val="0"/>
-                <w:bCs/>
-                <w:color w:val="0F0D29" w:themeColor="text1"/>
-                <w:sz w:val="24"/>
-                <w:szCs w:val="24"/>
-              </w:rPr>
-            </w:pPr>
-          </w:p>
-        </w:tc>
-        <w:tc>
-          <w:tcPr>
-            <w:tcW w:w="4920" w:type="dxa"/>
-          </w:tcPr>
-          <w:p>
-            <w:pPr>
-              <w:spacing w:line="360" w:lineRule="auto"/>
-              <w:jc w:val="both"/>
-              <w:rPr>
-                <w:rFonts w:ascii="Times New Roman" w:hAnsi="Times New Roman" w:cs="Times New Roman"/>
-                <w:b w:val="0"/>
-                <w:bCs/>
-                <w:color w:val="0F0D29" w:themeColor="text1"/>
-                <w:sz w:val="24"/>
-                <w:szCs w:val="24"/>
-              </w:rPr>
-            </w:pPr>
-            <w:r>
-              <w:rPr>
-                <w:rFonts w:ascii="Times New Roman" w:hAnsi="Times New Roman" w:cs="Times New Roman"/>
-                <w:b w:val="0"/>
-                <w:bCs/>
-                <w:color w:val="0F0D29" w:themeColor="text1"/>
-                <w:sz w:val="24"/>
-                <w:szCs w:val="24"/>
-              </w:rPr>
-              <w:t xml:space="preserve">Remoção de Ruído: Se a imagem ampliada tiver ruído, você pode aplicar </w:t>
-            </w:r>
-            <w:r>
-              <w:rPr>
-                <w:rFonts w:ascii="Times New Roman" w:hAnsi="Times New Roman" w:cs="Times New Roman"/>
-                <w:b w:val="0"/>
-                <w:bCs/>
-                <w:color w:val="0F0D29" w:themeColor="text1"/>
-                <w:sz w:val="24"/>
-                <w:szCs w:val="24"/>
-              </w:rPr>
-              <w:t xml:space="preserve">tecnicas </w:t>
-            </w:r>
-            <w:r>
-              <w:rPr>
-                <w:rFonts w:ascii="Times New Roman" w:hAnsi="Times New Roman" w:cs="Times New Roman"/>
-                <w:b w:val="0"/>
-                <w:bCs/>
-                <w:color w:val="0F0D29" w:themeColor="text1"/>
-                <w:sz w:val="24"/>
-                <w:szCs w:val="24"/>
-              </w:rPr>
-              <w:t xml:space="preserve">para melhorar a qualidade. </w:t>
             </w:r>
           </w:p>
         </w:tc>
@@ -8652,8 +8404,8 @@
           <w:szCs w:val="28"/>
         </w:rPr>
       </w:pPr>
-      <w:bookmarkStart w:id="15" w:name="_Toc900438135"/>
-      <w:bookmarkStart w:id="16" w:name="_Toc152402153"/>
+      <w:bookmarkStart w:id="14" w:name="_Toc900438135"/>
+      <w:bookmarkStart w:id="15" w:name="_Toc152402153"/>
       <w:r>
         <w:rPr>
           <w:rFonts w:ascii="Times New Roman" w:eastAsia="Times New Roman" w:hAnsi="Times New Roman" w:cs="Times New Roman"/>
@@ -8674,8 +8426,8 @@
         </w:rPr>
         <w:t>. ARQUITETURA MVC</w:t>
       </w:r>
+      <w:bookmarkEnd w:id="14"/>
       <w:bookmarkEnd w:id="15"/>
-      <w:bookmarkEnd w:id="16"/>
     </w:p>
     <w:p>
       <w:pPr>
@@ -8751,7 +8503,18 @@
           <w:sz w:val="24"/>
           <w:szCs w:val="24"/>
         </w:rPr>
-        <w:t xml:space="preserve">: Este componente define e gerencia como os dados são apresentados ao usuário. Ele observa o modelo e gera uma saída apropriada para a resposta do modelo. </w:t>
+        <w:t xml:space="preserve">: Este </w:t>
+      </w:r>
+      <w:r>
+        <w:rPr>
+          <w:rFonts w:ascii="Times New Roman" w:hAnsi="Times New Roman" w:cs="Times New Roman"/>
+          <w:b w:val="0"/>
+          <w:color w:val="0F0D29" w:themeColor="text1"/>
+          <w:sz w:val="24"/>
+          <w:szCs w:val="24"/>
+        </w:rPr>
+        <w:lastRenderedPageBreak/>
+        <w:t xml:space="preserve">componente define e gerencia como os dados são apresentados ao usuário. Ele observa o modelo e gera uma saída apropriada para a resposta do modelo. </w:t>
       </w:r>
       <w:r>
         <w:rPr>
@@ -8848,7 +8611,7 @@
           <w:szCs w:val="24"/>
         </w:rPr>
       </w:pPr>
-      <w:bookmarkStart w:id="17" w:name="_Toc1039182499"/>
+      <w:bookmarkStart w:id="16" w:name="_Toc1039182499"/>
       <w:r>
         <w:rPr>
           <w:rFonts w:ascii="Times New Roman" w:hAnsi="Times New Roman" w:cs="Times New Roman"/>
@@ -8876,7 +8639,7 @@
         </w:rPr>
         <w:t>.1 - Arquitetura MVC</w:t>
       </w:r>
-      <w:bookmarkEnd w:id="17"/>
+      <w:bookmarkEnd w:id="16"/>
     </w:p>
     <w:p>
       <w:pPr>
@@ -8907,7 +8670,7 @@
                     <pic:cNvPicPr/>
                   </pic:nvPicPr>
                   <pic:blipFill>
-                    <a:blip r:embed="rId14">
+                    <a:blip r:embed="rId13">
                       <a:extLst>
                         <a:ext uri="{28A0092B-C50C-407E-A947-70E740481C1C}">
                           <a14:useLocalDpi xmlns:a14="http://schemas.microsoft.com/office/drawing/2010/main" val="0"/>
@@ -8946,12 +8709,12 @@
           <w:szCs w:val="24"/>
         </w:rPr>
         <w:sectPr>
-          <w:headerReference w:type="even" r:id="rId15"/>
-          <w:headerReference w:type="default" r:id="rId16"/>
-          <w:footerReference w:type="even" r:id="rId17"/>
-          <w:footerReference w:type="default" r:id="rId18"/>
-          <w:headerReference w:type="first" r:id="rId19"/>
-          <w:footerReference w:type="first" r:id="rId20"/>
+          <w:headerReference w:type="even" r:id="rId14"/>
+          <w:headerReference w:type="default" r:id="rId15"/>
+          <w:footerReference w:type="even" r:id="rId16"/>
+          <w:footerReference w:type="default" r:id="rId17"/>
+          <w:headerReference w:type="first" r:id="rId18"/>
+          <w:footerReference w:type="first" r:id="rId19"/>
           <w:pgSz w:w="11910" w:h="16845"/>
           <w:pgMar w:top="1701" w:right="1134" w:bottom="1134" w:left="1701" w:header="720" w:footer="703" w:gutter="0"/>
           <w:cols w:space="720"/>
@@ -8979,8 +8742,8 @@
           <w:szCs w:val="28"/>
         </w:rPr>
       </w:pPr>
-      <w:bookmarkStart w:id="18" w:name="_Toc1190846795"/>
-      <w:bookmarkStart w:id="19" w:name="_Toc152402154"/>
+      <w:bookmarkStart w:id="17" w:name="_Toc1190846795"/>
+      <w:bookmarkStart w:id="18" w:name="_Toc152402154"/>
       <w:r>
         <w:rPr>
           <w:rFonts w:ascii="Times New Roman" w:eastAsia="Times New Roman" w:hAnsi="Times New Roman" w:cs="Times New Roman"/>
@@ -9002,7 +8765,7 @@
         </w:rPr>
         <w:t xml:space="preserve">. </w:t>
       </w:r>
-      <w:bookmarkEnd w:id="18"/>
+      <w:bookmarkEnd w:id="17"/>
       <w:r>
         <w:rPr>
           <w:rFonts w:ascii="Times New Roman" w:eastAsia="Times New Roman" w:hAnsi="Times New Roman" w:cs="Times New Roman"/>
@@ -9013,7 +8776,7 @@
         </w:rPr>
         <w:t>PROJETO DE SOFTWARE</w:t>
       </w:r>
-      <w:bookmarkEnd w:id="19"/>
+      <w:bookmarkEnd w:id="18"/>
     </w:p>
     <w:p>
       <w:pPr>
@@ -9130,7 +8893,7 @@
           <w:szCs w:val="24"/>
         </w:rPr>
       </w:pPr>
-      <w:bookmarkStart w:id="20" w:name="_Toc173161977"/>
+      <w:bookmarkStart w:id="19" w:name="_Toc173161977"/>
       <w:r>
         <w:rPr>
           <w:rFonts w:ascii="Times New Roman" w:hAnsi="Times New Roman" w:cs="Times New Roman"/>
@@ -9158,7 +8921,7 @@
         </w:rPr>
         <w:t>.1 - Ciclo de vida da construção do AcessiDOC</w:t>
       </w:r>
-      <w:bookmarkEnd w:id="20"/>
+      <w:bookmarkEnd w:id="19"/>
     </w:p>
     <w:p>
       <w:pPr>
@@ -9188,7 +8951,7 @@
                     <pic:cNvPicPr/>
                   </pic:nvPicPr>
                   <pic:blipFill>
-                    <a:blip r:embed="rId21">
+                    <a:blip r:embed="rId20">
                       <a:extLst>
                         <a:ext uri="{28A0092B-C50C-407E-A947-70E740481C1C}">
                           <a14:useLocalDpi xmlns:a14="http://schemas.microsoft.com/office/drawing/2010/main" val="0"/>
@@ -9249,10 +9012,10 @@
           <w:szCs w:val="28"/>
         </w:rPr>
         <w:sectPr>
-          <w:headerReference w:type="default" r:id="rId22"/>
-          <w:footerReference w:type="even" r:id="rId23"/>
-          <w:footerReference w:type="default" r:id="rId24"/>
-          <w:footerReference w:type="first" r:id="rId25"/>
+          <w:headerReference w:type="default" r:id="rId21"/>
+          <w:footerReference w:type="even" r:id="rId22"/>
+          <w:footerReference w:type="default" r:id="rId23"/>
+          <w:footerReference w:type="first" r:id="rId24"/>
           <w:pgSz w:w="11910" w:h="16845"/>
           <w:pgMar w:top="1701" w:right="1134" w:bottom="1134" w:left="1701" w:header="720" w:footer="705" w:gutter="0"/>
           <w:pgNumType w:start="0"/>
@@ -9287,8 +9050,8 @@
           <w:szCs w:val="28"/>
         </w:rPr>
       </w:pPr>
-      <w:bookmarkStart w:id="21" w:name="_Toc843797166"/>
-      <w:bookmarkStart w:id="22" w:name="_Toc152402155"/>
+      <w:bookmarkStart w:id="20" w:name="_Toc843797166"/>
+      <w:bookmarkStart w:id="21" w:name="_Toc152402155"/>
       <w:r>
         <w:rPr>
           <w:rFonts w:ascii="Times New Roman" w:eastAsia="Times New Roman" w:hAnsi="Times New Roman" w:cs="Times New Roman"/>
@@ -9309,8 +9072,8 @@
         </w:rPr>
         <w:t>. KAIZEN</w:t>
       </w:r>
+      <w:bookmarkEnd w:id="20"/>
       <w:bookmarkEnd w:id="21"/>
-      <w:bookmarkEnd w:id="22"/>
     </w:p>
     <w:p>
       <w:pPr>
@@ -9531,7 +9294,7 @@
           <w:szCs w:val="28"/>
         </w:rPr>
       </w:pPr>
-      <w:bookmarkStart w:id="23" w:name="_Toc151565485"/>
+      <w:bookmarkStart w:id="22" w:name="_Toc151565485"/>
       <w:r>
         <w:rPr>
           <w:rFonts w:ascii="Times New Roman" w:eastAsia="Times New Roman" w:hAnsi="Times New Roman" w:cs="Times New Roman"/>
@@ -9556,7 +9319,7 @@
           <w:szCs w:val="28"/>
         </w:rPr>
       </w:pPr>
-      <w:bookmarkStart w:id="24" w:name="_Toc152402156"/>
+      <w:bookmarkStart w:id="23" w:name="_Toc152402156"/>
       <w:r>
         <w:rPr>
           <w:rFonts w:ascii="Times New Roman" w:eastAsia="Times New Roman" w:hAnsi="Times New Roman" w:cs="Times New Roman"/>
@@ -9588,7 +9351,7 @@
         </w:rPr>
         <w:t xml:space="preserve"> </w:t>
       </w:r>
-      <w:bookmarkEnd w:id="23"/>
+      <w:bookmarkEnd w:id="22"/>
       <w:r>
         <w:rPr>
           <w:rFonts w:ascii="Times New Roman" w:eastAsia="Times New Roman" w:hAnsi="Times New Roman" w:cs="Times New Roman"/>
@@ -9599,7 +9362,7 @@
         </w:rPr>
         <w:t>GERENCIAMENTO DE CONFIGURAÇÃO</w:t>
       </w:r>
-      <w:bookmarkEnd w:id="24"/>
+      <w:bookmarkEnd w:id="23"/>
     </w:p>
     <w:p/>
     <w:p>
@@ -9777,7 +9540,6 @@
                 <w:color w:val="auto"/>
               </w:rPr>
             </w:pPr>
-            <w:proofErr w:type="spellStart"/>
             <w:r>
               <w:rPr>
                 <w:b w:val="0"/>
@@ -9786,7 +9548,6 @@
               </w:rPr>
               <w:t>DocumentosTecnicos</w:t>
             </w:r>
-            <w:proofErr w:type="spellEnd"/>
           </w:p>
         </w:tc>
       </w:tr>
@@ -9955,7 +9716,7 @@
           <w:sz w:val="24"/>
           <w:szCs w:val="24"/>
         </w:rPr>
-        <w:t>7</w:t>
+        <w:t>7.</w:t>
       </w:r>
       <w:r>
         <w:rPr>
@@ -9964,165 +9725,7 @@
           <w:sz w:val="24"/>
           <w:szCs w:val="24"/>
         </w:rPr>
-        <w:t>.</w:t>
-      </w:r>
-      <w:r>
-        <w:rPr>
-          <w:rFonts w:ascii="Times New Roman" w:hAnsi="Times New Roman" w:cs="Times New Roman"/>
-          <w:color w:val="auto"/>
-          <w:sz w:val="24"/>
-          <w:szCs w:val="24"/>
-        </w:rPr>
         <w:t>3</w:t>
-      </w:r>
-      <w:r>
-        <w:rPr>
-          <w:rFonts w:ascii="Times New Roman" w:hAnsi="Times New Roman" w:cs="Times New Roman"/>
-          <w:color w:val="auto"/>
-          <w:sz w:val="24"/>
-          <w:szCs w:val="24"/>
-        </w:rPr>
-        <w:t xml:space="preserve"> – Ferramentas de gestão de projetos</w:t>
-      </w:r>
-    </w:p>
-    <w:tbl>
-      <w:tblPr>
-        <w:tblStyle w:val="TabeladeGrade4-nfase2"/>
-        <w:tblW w:w="0" w:type="auto"/>
-        <w:tblLook w:val="04A0" w:firstRow="1" w:lastRow="0" w:firstColumn="1" w:lastColumn="0" w:noHBand="0" w:noVBand="1"/>
-      </w:tblPr>
-      <w:tblGrid>
-        <w:gridCol w:w="9061"/>
-      </w:tblGrid>
-      <w:tr>
-        <w:trPr>
-          <w:cnfStyle w:val="100000000000" w:firstRow="1" w:lastRow="0" w:firstColumn="0" w:lastColumn="0" w:oddVBand="0" w:evenVBand="0" w:oddHBand="0" w:evenHBand="0" w:firstRowFirstColumn="0" w:firstRowLastColumn="0" w:lastRowFirstColumn="0" w:lastRowLastColumn="0"/>
-        </w:trPr>
-        <w:tc>
-          <w:tcPr>
-            <w:cnfStyle w:val="001000000000" w:firstRow="0" w:lastRow="0" w:firstColumn="1" w:lastColumn="0" w:oddVBand="0" w:evenVBand="0" w:oddHBand="0" w:evenHBand="0" w:firstRowFirstColumn="0" w:firstRowLastColumn="0" w:lastRowFirstColumn="0" w:lastRowLastColumn="0"/>
-            <w:tcW w:w="9065" w:type="dxa"/>
-            <w:shd w:val="clear" w:color="auto" w:fill="auto"/>
-          </w:tcPr>
-          <w:p>
-            <w:pPr>
-              <w:pStyle w:val="PargrafodaLista"/>
-              <w:numPr>
-                <w:ilvl w:val="0"/>
-                <w:numId w:val="15"/>
-              </w:numPr>
-              <w:spacing w:after="0" w:line="360" w:lineRule="auto"/>
-              <w:rPr>
-                <w:b/>
-                <w:color w:val="auto"/>
-              </w:rPr>
-            </w:pPr>
-            <w:r>
-              <w:rPr>
-                <w:color w:val="auto"/>
-              </w:rPr>
-              <w:t xml:space="preserve">Ferramenta: </w:t>
-            </w:r>
-            <w:proofErr w:type="spellStart"/>
-            <w:r>
-              <w:rPr>
-                <w:color w:val="auto"/>
-              </w:rPr>
-              <w:t>Trello</w:t>
-            </w:r>
-            <w:proofErr w:type="spellEnd"/>
-          </w:p>
-        </w:tc>
-      </w:tr>
-      <w:tr>
-        <w:trPr>
-          <w:cnfStyle w:val="000000100000" w:firstRow="0" w:lastRow="0" w:firstColumn="0" w:lastColumn="0" w:oddVBand="0" w:evenVBand="0" w:oddHBand="1" w:evenHBand="0" w:firstRowFirstColumn="0" w:firstRowLastColumn="0" w:lastRowFirstColumn="0" w:lastRowLastColumn="0"/>
-        </w:trPr>
-        <w:tc>
-          <w:tcPr>
-            <w:cnfStyle w:val="001000000000" w:firstRow="0" w:lastRow="0" w:firstColumn="1" w:lastColumn="0" w:oddVBand="0" w:evenVBand="0" w:oddHBand="0" w:evenHBand="0" w:firstRowFirstColumn="0" w:firstRowLastColumn="0" w:lastRowFirstColumn="0" w:lastRowLastColumn="0"/>
-            <w:tcW w:w="9065" w:type="dxa"/>
-          </w:tcPr>
-          <w:p>
-            <w:pPr>
-              <w:pStyle w:val="PargrafodaLista"/>
-              <w:numPr>
-                <w:ilvl w:val="0"/>
-                <w:numId w:val="15"/>
-              </w:numPr>
-              <w:spacing w:after="0" w:line="360" w:lineRule="auto"/>
-              <w:rPr>
-                <w:bCs w:val="0"/>
-                <w:color w:val="auto"/>
-              </w:rPr>
-            </w:pPr>
-            <w:r>
-              <w:rPr>
-                <w:color w:val="auto"/>
-              </w:rPr>
-              <w:t>Link: https://trello.com/invite/b/BwOEzKSM/ATTIc40e02bcf83fd79e71447d748795083a823D6245/acessidoc-project</w:t>
-            </w:r>
-          </w:p>
-        </w:tc>
-      </w:tr>
-      <w:tr>
-        <w:tc>
-          <w:tcPr>
-            <w:cnfStyle w:val="001000000000" w:firstRow="0" w:lastRow="0" w:firstColumn="1" w:lastColumn="0" w:oddVBand="0" w:evenVBand="0" w:oddHBand="0" w:evenHBand="0" w:firstRowFirstColumn="0" w:firstRowLastColumn="0" w:lastRowFirstColumn="0" w:lastRowLastColumn="0"/>
-            <w:tcW w:w="9065" w:type="dxa"/>
-          </w:tcPr>
-          <w:p>
-            <w:pPr>
-              <w:pStyle w:val="PargrafodaLista"/>
-              <w:numPr>
-                <w:ilvl w:val="0"/>
-                <w:numId w:val="15"/>
-              </w:numPr>
-              <w:spacing w:after="0" w:line="360" w:lineRule="auto"/>
-              <w:rPr>
-                <w:b/>
-                <w:color w:val="auto"/>
-              </w:rPr>
-            </w:pPr>
-            <w:r>
-              <w:rPr>
-                <w:color w:val="auto"/>
-              </w:rPr>
-              <w:t>Versão Desktop: 2.14.5</w:t>
-            </w:r>
-          </w:p>
-        </w:tc>
-      </w:tr>
-    </w:tbl>
-    <w:p/>
-    <w:p>
-      <w:pPr>
-        <w:pStyle w:val="Contedo"/>
-        <w:jc w:val="center"/>
-        <w:rPr>
-          <w:rFonts w:ascii="Times New Roman" w:hAnsi="Times New Roman" w:cs="Times New Roman"/>
-          <w:color w:val="auto"/>
-          <w:sz w:val="24"/>
-          <w:szCs w:val="24"/>
-        </w:rPr>
-      </w:pPr>
-      <w:r>
-        <w:rPr>
-          <w:rFonts w:ascii="Times New Roman" w:hAnsi="Times New Roman" w:cs="Times New Roman"/>
-          <w:color w:val="auto"/>
-          <w:sz w:val="24"/>
-          <w:szCs w:val="24"/>
-        </w:rPr>
-        <w:t xml:space="preserve">Planilha </w:t>
-      </w:r>
-      <w:r>
-        <w:rPr>
-          <w:rFonts w:ascii="Times New Roman" w:hAnsi="Times New Roman" w:cs="Times New Roman"/>
-          <w:color w:val="auto"/>
-          <w:sz w:val="24"/>
-          <w:szCs w:val="24"/>
-        </w:rPr>
-        <w:t>7.4</w:t>
       </w:r>
       <w:r>
         <w:rPr>
@@ -10380,7 +9983,7 @@
           <w:sz w:val="24"/>
           <w:szCs w:val="24"/>
         </w:rPr>
-        <w:t>7.5</w:t>
+        <w:t>7.</w:t>
       </w:r>
       <w:r>
         <w:rPr>
@@ -10389,7 +9992,16 @@
           <w:sz w:val="24"/>
           <w:szCs w:val="24"/>
         </w:rPr>
-        <w:t xml:space="preserve"> – Versões das ferramentas utilizadas no projeto</w:t>
+        <w:t xml:space="preserve">4 </w:t>
+      </w:r>
+      <w:r>
+        <w:rPr>
+          <w:rFonts w:ascii="Times New Roman" w:hAnsi="Times New Roman" w:cs="Times New Roman"/>
+          <w:color w:val="auto"/>
+          <w:sz w:val="24"/>
+          <w:szCs w:val="24"/>
+        </w:rPr>
+        <w:t>– Versões das ferramentas utilizadas no projeto</w:t>
       </w:r>
     </w:p>
     <w:tbl>
@@ -10767,7 +10379,6 @@
               <w:rPr>
                 <w:color w:val="auto"/>
               </w:rPr>
-              <w:lastRenderedPageBreak/>
               <w:t>Sistema Gerenciador de Banco de Dados (SGBD) - PostgreSQL</w:t>
             </w:r>
           </w:p>
@@ -10807,232 +10418,9 @@
     </w:tbl>
     <w:p>
       <w:pPr>
-        <w:spacing w:line="360" w:lineRule="auto"/>
-      </w:pPr>
-      <w:bookmarkStart w:id="25" w:name="_Toc151565491"/>
-    </w:p>
-    <w:p>
-      <w:pPr>
-        <w:pStyle w:val="Contedo"/>
-        <w:jc w:val="center"/>
-        <w:rPr>
-          <w:rFonts w:ascii="Times New Roman" w:hAnsi="Times New Roman" w:cs="Times New Roman"/>
-          <w:color w:val="auto"/>
-          <w:sz w:val="24"/>
-          <w:szCs w:val="24"/>
-        </w:rPr>
-      </w:pPr>
-      <w:r>
-        <w:rPr>
-          <w:rFonts w:ascii="Times New Roman" w:hAnsi="Times New Roman" w:cs="Times New Roman"/>
-          <w:color w:val="auto"/>
-          <w:sz w:val="24"/>
-          <w:szCs w:val="24"/>
-        </w:rPr>
-        <w:t xml:space="preserve">Planilha </w:t>
-      </w:r>
-      <w:r>
-        <w:rPr>
-          <w:rFonts w:ascii="Times New Roman" w:hAnsi="Times New Roman" w:cs="Times New Roman"/>
-          <w:color w:val="auto"/>
-          <w:sz w:val="24"/>
-          <w:szCs w:val="24"/>
-        </w:rPr>
-        <w:t>7.6</w:t>
-      </w:r>
-      <w:r>
-        <w:rPr>
-          <w:rFonts w:ascii="Times New Roman" w:hAnsi="Times New Roman" w:cs="Times New Roman"/>
-          <w:color w:val="auto"/>
-          <w:sz w:val="24"/>
-          <w:szCs w:val="24"/>
-        </w:rPr>
-        <w:t xml:space="preserve"> – </w:t>
-      </w:r>
-      <w:r>
-        <w:rPr>
-          <w:rFonts w:ascii="Times New Roman" w:hAnsi="Times New Roman" w:cs="Times New Roman"/>
-          <w:color w:val="auto"/>
-          <w:sz w:val="24"/>
-          <w:szCs w:val="24"/>
-        </w:rPr>
-        <w:t>Prótotipo de alta-fidelidade</w:t>
-      </w:r>
-    </w:p>
-    <w:tbl>
-      <w:tblPr>
-        <w:tblStyle w:val="TabeladeGrade4-nfase2"/>
-        <w:tblW w:w="0" w:type="auto"/>
-        <w:tblLook w:val="04A0" w:firstRow="1" w:lastRow="0" w:firstColumn="1" w:lastColumn="0" w:noHBand="0" w:noVBand="1"/>
-      </w:tblPr>
-      <w:tblGrid>
-        <w:gridCol w:w="9061"/>
-      </w:tblGrid>
-      <w:tr>
-        <w:trPr>
-          <w:cnfStyle w:val="100000000000" w:firstRow="1" w:lastRow="0" w:firstColumn="0" w:lastColumn="0" w:oddVBand="0" w:evenVBand="0" w:oddHBand="0" w:evenHBand="0" w:firstRowFirstColumn="0" w:firstRowLastColumn="0" w:lastRowFirstColumn="0" w:lastRowLastColumn="0"/>
-        </w:trPr>
-        <w:tc>
-          <w:tcPr>
-            <w:cnfStyle w:val="001000000000" w:firstRow="0" w:lastRow="0" w:firstColumn="1" w:lastColumn="0" w:oddVBand="0" w:evenVBand="0" w:oddHBand="0" w:evenHBand="0" w:firstRowFirstColumn="0" w:firstRowLastColumn="0" w:lastRowFirstColumn="0" w:lastRowLastColumn="0"/>
-            <w:tcW w:w="9061" w:type="dxa"/>
-            <w:shd w:val="clear" w:color="auto" w:fill="auto"/>
-          </w:tcPr>
-          <w:p>
-            <w:pPr>
-              <w:pStyle w:val="PargrafodaLista"/>
-              <w:numPr>
-                <w:ilvl w:val="0"/>
-                <w:numId w:val="15"/>
-              </w:numPr>
-              <w:spacing w:after="0" w:line="360" w:lineRule="auto"/>
-              <w:rPr>
-                <w:b/>
-                <w:color w:val="auto"/>
-              </w:rPr>
-            </w:pPr>
-            <w:r>
-              <w:rPr>
-                <w:color w:val="auto"/>
-              </w:rPr>
-              <w:t>Ferramenta:</w:t>
-            </w:r>
-            <w:r>
-              <w:rPr>
-                <w:color w:val="auto"/>
-              </w:rPr>
-              <w:t xml:space="preserve"> </w:t>
-            </w:r>
-            <w:proofErr w:type="spellStart"/>
-            <w:r>
-              <w:rPr>
-                <w:color w:val="auto"/>
-              </w:rPr>
-              <w:t>Figma</w:t>
-            </w:r>
-            <w:proofErr w:type="spellEnd"/>
-          </w:p>
-        </w:tc>
-      </w:tr>
-      <w:tr>
-        <w:trPr>
-          <w:cnfStyle w:val="000000100000" w:firstRow="0" w:lastRow="0" w:firstColumn="0" w:lastColumn="0" w:oddVBand="0" w:evenVBand="0" w:oddHBand="1" w:evenHBand="0" w:firstRowFirstColumn="0" w:firstRowLastColumn="0" w:lastRowFirstColumn="0" w:lastRowLastColumn="0"/>
-          <w:trHeight w:val="431"/>
-        </w:trPr>
-        <w:tc>
-          <w:tcPr>
-            <w:cnfStyle w:val="001000000000" w:firstRow="0" w:lastRow="0" w:firstColumn="1" w:lastColumn="0" w:oddVBand="0" w:evenVBand="0" w:oddHBand="0" w:evenHBand="0" w:firstRowFirstColumn="0" w:firstRowLastColumn="0" w:lastRowFirstColumn="0" w:lastRowLastColumn="0"/>
-            <w:tcW w:w="9061" w:type="dxa"/>
-            <w:shd w:val="clear" w:color="auto" w:fill="auto"/>
-          </w:tcPr>
-          <w:p>
-            <w:pPr>
-              <w:pStyle w:val="PargrafodaLista"/>
-              <w:numPr>
-                <w:ilvl w:val="0"/>
-                <w:numId w:val="15"/>
-              </w:numPr>
-              <w:spacing w:after="0" w:line="360" w:lineRule="auto"/>
-              <w:rPr>
-                <w:bCs w:val="0"/>
-                <w:color w:val="auto"/>
-              </w:rPr>
-            </w:pPr>
-            <w:r>
-              <w:rPr>
-                <w:color w:val="auto"/>
-              </w:rPr>
-              <w:t xml:space="preserve">Link: </w:t>
-            </w:r>
-            <w:r>
-              <w:rPr>
-                <w:color w:val="auto"/>
-              </w:rPr>
-              <w:t>https://www.figma.com/proto/cJSr7fWuuhXEwlFvrrFiEP/AcessiDoc-Prot%C3%B3tipo?type=design&amp;node-id=2-9&amp;t=4z8w6xgci2K2sAYu-1&amp;scaling=scale-down&amp;page-id=0%3A1&amp;starting-point-node-id=2%3A9&amp;mode=design</w:t>
-            </w:r>
-          </w:p>
-        </w:tc>
-      </w:tr>
-    </w:tbl>
-    <w:p>
-      <w:pPr>
-        <w:pStyle w:val="Ttulo1"/>
-        <w:jc w:val="center"/>
-        <w:rPr>
-          <w:rFonts w:ascii="Times New Roman" w:hAnsi="Times New Roman" w:cs="Times New Roman"/>
-          <w:color w:val="2B2B2B"/>
-          <w:sz w:val="28"/>
-          <w:szCs w:val="28"/>
-          <w:lang w:val="pt-BR" w:eastAsia="pt-BR"/>
-        </w:rPr>
-      </w:pPr>
-      <w:r>
-        <w:br w:type="page"/>
-      </w:r>
-      <w:bookmarkStart w:id="26" w:name="_Toc152402157"/>
-      <w:r>
-        <w:rPr>
-          <w:rFonts w:ascii="Times New Roman" w:hAnsi="Times New Roman" w:cs="Times New Roman"/>
-          <w:sz w:val="28"/>
-          <w:szCs w:val="28"/>
-        </w:rPr>
-        <w:lastRenderedPageBreak/>
-        <w:t>8</w:t>
-      </w:r>
-      <w:r>
-        <w:rPr>
-          <w:rFonts w:ascii="Times New Roman" w:hAnsi="Times New Roman" w:cs="Times New Roman"/>
-          <w:sz w:val="28"/>
-          <w:szCs w:val="28"/>
-        </w:rPr>
-        <w:t>. GESTÃO DE MUDANÇAS - GMUD</w:t>
-      </w:r>
-      <w:bookmarkEnd w:id="25"/>
-      <w:bookmarkEnd w:id="26"/>
-    </w:p>
-    <w:p/>
-    <w:p>
-      <w:pPr>
-        <w:pStyle w:val="Ttulo2"/>
-        <w:jc w:val="center"/>
-        <w:rPr>
-          <w:rFonts w:ascii="Times New Roman" w:hAnsi="Times New Roman" w:cs="Times New Roman"/>
-          <w:color w:val="000000"/>
-          <w:sz w:val="24"/>
-          <w:szCs w:val="24"/>
-        </w:rPr>
-      </w:pPr>
-      <w:bookmarkStart w:id="27" w:name="_Toc152402158"/>
-      <w:r>
-        <w:rPr>
-          <w:rStyle w:val="normaltextrun"/>
-          <w:rFonts w:ascii="Times New Roman" w:hAnsi="Times New Roman" w:cs="Times New Roman"/>
-          <w:b/>
-          <w:bCs/>
-          <w:color w:val="002060"/>
-          <w:sz w:val="24"/>
-          <w:szCs w:val="24"/>
-        </w:rPr>
-        <w:t>8</w:t>
-      </w:r>
-      <w:r>
-        <w:rPr>
-          <w:rStyle w:val="normaltextrun"/>
-          <w:rFonts w:ascii="Times New Roman" w:hAnsi="Times New Roman" w:cs="Times New Roman"/>
-          <w:b/>
-          <w:bCs/>
-          <w:color w:val="002060"/>
-          <w:sz w:val="24"/>
-          <w:szCs w:val="24"/>
-        </w:rPr>
-        <w:t>.1. Mitigação de riscos</w:t>
-      </w:r>
-      <w:bookmarkEnd w:id="27"/>
-    </w:p>
-    <w:p>
-      <w:pPr>
         <w:pStyle w:val="paragraph"/>
         <w:spacing w:before="0" w:beforeAutospacing="0" w:after="0" w:afterAutospacing="0"/>
+        <w:jc w:val="center"/>
         <w:textAlignment w:val="baseline"/>
         <w:rPr>
           <w:rFonts w:ascii="Segoe UI" w:hAnsi="Segoe UI" w:cs="Segoe UI"/>
@@ -11045,92 +10433,18 @@
       </w:pPr>
       <w:r>
         <w:rPr>
-          <w:rStyle w:val="eop"/>
-          <w:b/>
-          <w:bCs/>
-          <w:color w:val="2F5496"/>
-        </w:rPr>
-        <w:t> </w:t>
-      </w:r>
-    </w:p>
-    <w:p>
-      <w:pPr>
-        <w:pStyle w:val="paragraph"/>
-        <w:spacing w:before="0" w:beforeAutospacing="0" w:after="0" w:afterAutospacing="0"/>
-        <w:jc w:val="both"/>
-        <w:textAlignment w:val="baseline"/>
-        <w:rPr>
           <w:rStyle w:val="normaltextrun"/>
           <w:color w:val="000000"/>
         </w:rPr>
-      </w:pPr>
+        <w:t>Fonte</w:t>
+      </w:r>
       <w:r>
         <w:rPr>
           <w:rStyle w:val="normaltextrun"/>
           <w:color w:val="000000"/>
         </w:rPr>
-        <w:t xml:space="preserve">    A mitigação de riscos é uma estratégia que envolve a identificação, avaliação e priorização de riscos, seguida pela aplicação de recursos para minimizar, monitorar e controlar a probabilidade ou impacto de eventos indesejados. Isso pode incluir ações como revisões de código, testes, planejamento e treinamento da equipe. O processo de solicitação de mudanças, também conhecido como </w:t>
+        <w:t>: Leal, 2023.</w:t>
       </w:r>
-      <w:r>
-        <w:rPr>
-          <w:rStyle w:val="normaltextrun"/>
-          <w:b/>
-          <w:bCs/>
-          <w:color w:val="000000"/>
-        </w:rPr>
-        <w:t>Gerência de Mudanças - GMUD</w:t>
-      </w:r>
-      <w:r>
-        <w:rPr>
-          <w:rStyle w:val="normaltextrun"/>
-          <w:color w:val="000000"/>
-        </w:rPr>
-        <w:t>, é usado para garantir que as alterações no sistema sejam introduzidas de maneira controlada e coordenada. Ele começa com a solicitação de mudança, seguida pela análise e aprovação da mudança. Após a aprovação, a mudança é implementada, testada e, finalmente, o sistema é atualizado. Este processo ajuda a manter a integridade e a consistência do sistema ao longo do tempo, minimizando o impacto de quaisquer alterações.</w:t>
-      </w:r>
-    </w:p>
-    <w:p>
-      <w:pPr>
-        <w:pStyle w:val="paragraph"/>
-        <w:spacing w:before="0" w:beforeAutospacing="0" w:after="0" w:afterAutospacing="0"/>
-        <w:jc w:val="both"/>
-        <w:textAlignment w:val="baseline"/>
-        <w:rPr>
-          <w:rStyle w:val="normaltextrun"/>
-          <w:color w:val="000000"/>
-        </w:rPr>
-      </w:pPr>
-    </w:p>
-    <w:p>
-      <w:pPr>
-        <w:pStyle w:val="paragraph"/>
-        <w:spacing w:before="0" w:beforeAutospacing="0" w:after="0" w:afterAutospacing="0"/>
-        <w:jc w:val="both"/>
-        <w:textAlignment w:val="baseline"/>
-        <w:rPr>
-          <w:rFonts w:ascii="Segoe UI" w:hAnsi="Segoe UI" w:cs="Segoe UI"/>
-          <w:b/>
-          <w:bCs/>
-          <w:color w:val="2F5496"/>
-          <w:sz w:val="18"/>
-          <w:szCs w:val="18"/>
-        </w:rPr>
-      </w:pPr>
-    </w:p>
-    <w:p>
-      <w:pPr>
-        <w:pStyle w:val="paragraph"/>
-        <w:spacing w:before="0" w:beforeAutospacing="0" w:after="0" w:afterAutospacing="0"/>
-        <w:jc w:val="center"/>
-        <w:textAlignment w:val="baseline"/>
-        <w:rPr>
-          <w:rFonts w:ascii="Segoe UI" w:hAnsi="Segoe UI" w:cs="Segoe UI"/>
-          <w:b/>
-          <w:bCs/>
-          <w:color w:val="2F5496"/>
-          <w:sz w:val="18"/>
-          <w:szCs w:val="18"/>
-        </w:rPr>
-      </w:pPr>
       <w:r>
         <w:rPr>
           <w:rStyle w:val="eop"/>
@@ -11141,165 +10455,8 @@
         <w:t> </w:t>
       </w:r>
     </w:p>
-    <w:p>
-      <w:pPr>
-        <w:pStyle w:val="Contedo"/>
-        <w:jc w:val="center"/>
-        <w:rPr>
-          <w:rFonts w:ascii="Times New Roman" w:hAnsi="Times New Roman" w:cs="Times New Roman"/>
-          <w:sz w:val="24"/>
-          <w:szCs w:val="24"/>
-        </w:rPr>
-      </w:pPr>
-      <w:r>
-        <w:rPr>
-          <w:rStyle w:val="normaltextrun"/>
-          <w:rFonts w:ascii="Times New Roman" w:hAnsi="Times New Roman" w:cs="Times New Roman"/>
-          <w:color w:val="000000"/>
-          <w:sz w:val="24"/>
-          <w:szCs w:val="24"/>
-        </w:rPr>
-        <w:t xml:space="preserve">Figura </w:t>
-      </w:r>
-      <w:r>
-        <w:rPr>
-          <w:rStyle w:val="normaltextrun"/>
-          <w:rFonts w:ascii="Times New Roman" w:hAnsi="Times New Roman" w:cs="Times New Roman"/>
-          <w:color w:val="000000"/>
-          <w:sz w:val="24"/>
-          <w:szCs w:val="24"/>
-        </w:rPr>
-        <w:t>8</w:t>
-      </w:r>
-      <w:r>
-        <w:rPr>
-          <w:rStyle w:val="normaltextrun"/>
-          <w:rFonts w:ascii="Times New Roman" w:hAnsi="Times New Roman" w:cs="Times New Roman"/>
-          <w:color w:val="000000"/>
-          <w:sz w:val="24"/>
-          <w:szCs w:val="24"/>
-        </w:rPr>
-        <w:t>.1.1 - Processo de solicitação de mudanças ao projeto (GMUD)</w:t>
-      </w:r>
-    </w:p>
-    <w:p>
-      <w:pPr>
-        <w:pStyle w:val="paragraph"/>
-        <w:spacing w:before="0" w:beforeAutospacing="0" w:after="0" w:afterAutospacing="0"/>
-        <w:textAlignment w:val="baseline"/>
-        <w:rPr>
-          <w:rFonts w:ascii="Segoe UI" w:hAnsi="Segoe UI" w:cs="Segoe UI"/>
-          <w:b/>
-          <w:bCs/>
-          <w:color w:val="2F5496"/>
-          <w:sz w:val="18"/>
-          <w:szCs w:val="18"/>
-        </w:rPr>
-      </w:pPr>
-      <w:r>
-        <w:rPr>
-          <w:rStyle w:val="wacimagecontainer"/>
-          <w:rFonts w:ascii="Segoe UI" w:hAnsi="Segoe UI" w:cs="Segoe UI"/>
-          <w:b/>
-          <w:bCs/>
-          <w:noProof/>
-          <w:color w:val="2F5496"/>
-          <w:sz w:val="18"/>
-          <w:szCs w:val="18"/>
-        </w:rPr>
-        <w:drawing>
-          <wp:inline distT="0" distB="0" distL="0" distR="0" wp14:anchorId="6997C47D" wp14:editId="13A47D9A">
-            <wp:extent cx="5689980" cy="3574132"/>
-            <wp:effectExtent l="0" t="0" r="6350" b="7620"/>
-            <wp:docPr id="1788624029" name="Imagem 1" descr="Diagrama&#10;&#10;Descrição gerada automaticamente"/>
-            <wp:cNvGraphicFramePr>
-              <a:graphicFrameLocks xmlns:a="http://schemas.openxmlformats.org/drawingml/2006/main" noChangeAspect="1"/>
-            </wp:cNvGraphicFramePr>
-            <a:graphic xmlns:a="http://schemas.openxmlformats.org/drawingml/2006/main">
-              <a:graphicData uri="http://schemas.openxmlformats.org/drawingml/2006/picture">
-                <pic:pic xmlns:pic="http://schemas.openxmlformats.org/drawingml/2006/picture">
-                  <pic:nvPicPr>
-                    <pic:cNvPr id="1788624029" name="Imagem 1" descr="Diagrama&#10;&#10;Descrição gerada automaticamente"/>
-                    <pic:cNvPicPr>
-                      <a:picLocks noChangeAspect="1" noChangeArrowheads="1"/>
-                    </pic:cNvPicPr>
-                  </pic:nvPicPr>
-                  <pic:blipFill>
-                    <a:blip r:embed="rId26">
-                      <a:extLst>
-                        <a:ext uri="{28A0092B-C50C-407E-A947-70E740481C1C}">
-                          <a14:useLocalDpi xmlns:a14="http://schemas.microsoft.com/office/drawing/2010/main" val="0"/>
-                        </a:ext>
-                      </a:extLst>
-                    </a:blip>
-                    <a:srcRect/>
-                    <a:stretch>
-                      <a:fillRect/>
-                    </a:stretch>
-                  </pic:blipFill>
-                  <pic:spPr bwMode="auto">
-                    <a:xfrm>
-                      <a:off x="0" y="0"/>
-                      <a:ext cx="5713198" cy="3588716"/>
-                    </a:xfrm>
-                    <a:prstGeom prst="rect">
-                      <a:avLst/>
-                    </a:prstGeom>
-                    <a:noFill/>
-                    <a:ln>
-                      <a:noFill/>
-                    </a:ln>
-                  </pic:spPr>
-                </pic:pic>
-              </a:graphicData>
-            </a:graphic>
-          </wp:inline>
-        </w:drawing>
-      </w:r>
-      <w:r>
-        <w:rPr>
-          <w:rStyle w:val="eop"/>
-          <w:b/>
-          <w:bCs/>
-          <w:color w:val="000000"/>
-        </w:rPr>
-        <w:t> </w:t>
-      </w:r>
-    </w:p>
-    <w:p>
-      <w:pPr>
-        <w:pStyle w:val="paragraph"/>
-        <w:spacing w:before="0" w:beforeAutospacing="0" w:after="0" w:afterAutospacing="0"/>
-        <w:jc w:val="center"/>
-        <w:textAlignment w:val="baseline"/>
-        <w:rPr>
-          <w:rFonts w:ascii="Segoe UI" w:hAnsi="Segoe UI" w:cs="Segoe UI"/>
-          <w:b/>
-          <w:bCs/>
-          <w:color w:val="2F5496"/>
-          <w:sz w:val="18"/>
-          <w:szCs w:val="18"/>
-        </w:rPr>
-      </w:pPr>
-      <w:r>
-        <w:rPr>
-          <w:rStyle w:val="normaltextrun"/>
-          <w:color w:val="000000"/>
-        </w:rPr>
-        <w:t>Fonte: Leal, 2023.</w:t>
-      </w:r>
-      <w:r>
-        <w:rPr>
-          <w:rStyle w:val="eop"/>
-          <w:b/>
-          <w:bCs/>
-          <w:color w:val="000000"/>
-        </w:rPr>
-        <w:t> </w:t>
-      </w:r>
-    </w:p>
     <w:sectPr>
-      <w:footerReference w:type="default" r:id="rId27"/>
+      <w:footerReference w:type="default" r:id="rId25"/>
       <w:pgSz w:w="11906" w:h="16838" w:code="9"/>
       <w:pgMar w:top="1701" w:right="1134" w:bottom="1134" w:left="1701" w:header="0" w:footer="289" w:gutter="0"/>
       <w:pgNumType w:start="1"/>
@@ -16528,9 +15685,11 @@
     <w:rsid w:val="00026945"/>
     <w:rsid w:val="00044364"/>
     <w:rsid w:val="000B62BA"/>
+    <w:rsid w:val="00410CBD"/>
     <w:rsid w:val="004C0A47"/>
     <w:rsid w:val="00556483"/>
     <w:rsid w:val="00583530"/>
+    <w:rsid w:val="005B1206"/>
     <w:rsid w:val="006F3678"/>
     <w:rsid w:val="00713B30"/>
     <w:rsid w:val="00895681"/>

</xml_diff>